<commit_message>
added links to portfolios, updated Rahevin's Resume
</commit_message>
<xml_diff>
--- a/Docs/Resumes/Rahevin1_15_2018.docx
+++ b/Docs/Resumes/Rahevin1_15_2018.docx
@@ -4358,21 +4358,35 @@
           <w:rFonts w:ascii="Times New Roman" w:hAnsi="Times New Roman" w:cs="Times New Roman"/>
           <w:color w:val="000000" w:themeColor="text1"/>
         </w:rPr>
-        <w:t>ifth year Computer Science and Mathematics major: skilled in working with group members and programing languages, Java, C++, Haskell, SQL, and Python; seeking (“</w:t>
+        <w:t xml:space="preserve">ifth year Computer Science and Mathematics major: skilled in working with group members and programing languages, Java, C++, SQL, and </w:t>
       </w:r>
       <w:r>
         <w:rPr>
           <w:rFonts w:ascii="Times New Roman" w:hAnsi="Times New Roman" w:cs="Times New Roman"/>
           <w:color w:val="000000" w:themeColor="text1"/>
         </w:rPr>
-        <w:t>insert</w:t>
+        <w:t>MVC</w:t>
       </w:r>
       <w:r>
         <w:rPr>
           <w:rFonts w:ascii="Times New Roman" w:hAnsi="Times New Roman" w:cs="Times New Roman"/>
           <w:color w:val="000000" w:themeColor="text1"/>
         </w:rPr>
-        <w:t xml:space="preserve"> position”) as a Software Engineer to further my experience and learn more within the Computer Science fields.  </w:t>
+        <w:t xml:space="preserve">; seeking </w:t>
+      </w:r>
+      <w:r>
+        <w:rPr>
+          <w:rFonts w:ascii="Times New Roman" w:hAnsi="Times New Roman" w:cs="Times New Roman"/>
+          <w:color w:val="000000" w:themeColor="text1"/>
+        </w:rPr>
+        <w:t>a job</w:t>
+      </w:r>
+      <w:r>
+        <w:rPr>
+          <w:rFonts w:ascii="Times New Roman" w:hAnsi="Times New Roman" w:cs="Times New Roman"/>
+          <w:color w:val="000000" w:themeColor="text1"/>
+        </w:rPr>
+        <w:t xml:space="preserve"> as a Software Engineer to further my experience and learn more within the Computer Science fields.  </w:t>
       </w:r>
     </w:p>
     <w:p>
@@ -4718,7 +4732,8 @@
     <w:p>
       <w:pPr>
         <w:rPr>
-          <w:color w:val="000000" w:themeColor="text1"/>
+          <w:rFonts w:ascii="Times New Roman" w:hAnsi="Times New Roman" w:cs="Times New Roman"/>
+          <w:color w:val="auto"/>
         </w:rPr>
       </w:pPr>
       <w:r>
@@ -4737,7 +4752,65 @@
         <w:rPr>
           <w:color w:val="000000" w:themeColor="text1"/>
         </w:rPr>
-        <w:t xml:space="preserve"> and JavaScript.</w:t>
+        <w:t xml:space="preserve"> and</w:t>
+      </w:r>
+      <w:r>
+        <w:rPr>
+          <w:color w:val="000000" w:themeColor="text1"/>
+        </w:rPr>
+        <w:t xml:space="preserve"> </w:t>
+      </w:r>
+      <w:r>
+        <w:rPr>
+          <w:color w:val="000000" w:themeColor="text1"/>
+        </w:rPr>
+        <w:t>b</w:t>
+      </w:r>
+      <w:r>
+        <w:rPr>
+          <w:color w:val="000000" w:themeColor="text1"/>
+        </w:rPr>
+        <w:t xml:space="preserve">uilt </w:t>
+      </w:r>
+      <w:r>
+        <w:rPr>
+          <w:rFonts w:ascii="Times New Roman" w:hAnsi="Times New Roman" w:cs="Times New Roman"/>
+          <w:color w:val="auto"/>
+          <w:sz w:val="21"/>
+          <w:szCs w:val="21"/>
+          <w:shd w:val="clear" w:color="auto" w:fill="FFFFFF"/>
+        </w:rPr>
+        <w:t>a</w:t>
+      </w:r>
+      <w:r>
+        <w:rPr>
+          <w:rFonts w:ascii="Times New Roman" w:hAnsi="Times New Roman" w:cs="Times New Roman"/>
+          <w:color w:val="auto"/>
+          <w:sz w:val="21"/>
+          <w:szCs w:val="21"/>
+          <w:shd w:val="clear" w:color="auto" w:fill="FFFFFF"/>
+        </w:rPr>
+        <w:t xml:space="preserve">utomated test frameworks </w:t>
+      </w:r>
+      <w:r>
+        <w:rPr>
+          <w:rFonts w:ascii="Times New Roman" w:hAnsi="Times New Roman" w:cs="Times New Roman"/>
+          <w:color w:val="auto"/>
+          <w:sz w:val="21"/>
+          <w:szCs w:val="21"/>
+          <w:shd w:val="clear" w:color="auto" w:fill="FFFFFF"/>
+        </w:rPr>
+        <w:t>with</w:t>
+      </w:r>
+      <w:r>
+        <w:rPr>
+          <w:rFonts w:ascii="Times New Roman" w:hAnsi="Times New Roman" w:cs="Times New Roman"/>
+          <w:color w:val="auto"/>
+          <w:sz w:val="21"/>
+          <w:szCs w:val="21"/>
+          <w:shd w:val="clear" w:color="auto" w:fill="FFFFFF"/>
+        </w:rPr>
+        <w:t xml:space="preserve"> PS/SQl,.</w:t>
       </w:r>
     </w:p>
     <w:p>
@@ -4817,8 +4890,82 @@
                 <w:sz w:val="24"/>
                 <w:szCs w:val="24"/>
               </w:rPr>
-              <w:t>Java, PS/SQL, JavaScript, Visual Studio, C#, C++, Lisp, Python, Haskell, LaTeX, and MATLAB.</w:t>
+              <w:t xml:space="preserve">Java, PS/SQL, JavaScript, Visual Studio, </w:t>
             </w:r>
+            <w:r>
+              <w:rPr>
+                <w:color w:val="000000" w:themeColor="text1"/>
+                <w:sz w:val="24"/>
+                <w:szCs w:val="24"/>
+              </w:rPr>
+              <w:t>MVC</w:t>
+            </w:r>
+            <w:r>
+              <w:rPr>
+                <w:color w:val="000000" w:themeColor="text1"/>
+                <w:sz w:val="24"/>
+                <w:szCs w:val="24"/>
+              </w:rPr>
+              <w:t xml:space="preserve">, C++, </w:t>
+            </w:r>
+            <w:r>
+              <w:rPr>
+                <w:color w:val="000000" w:themeColor="text1"/>
+                <w:sz w:val="24"/>
+                <w:szCs w:val="24"/>
+              </w:rPr>
+              <w:t>MATLAB</w:t>
+            </w:r>
+            <w:r>
+              <w:rPr>
+                <w:color w:val="000000" w:themeColor="text1"/>
+                <w:sz w:val="24"/>
+                <w:szCs w:val="24"/>
+              </w:rPr>
+              <w:t>,</w:t>
+            </w:r>
+            <w:r>
+              <w:rPr>
+                <w:color w:val="000000" w:themeColor="text1"/>
+                <w:sz w:val="24"/>
+                <w:szCs w:val="24"/>
+              </w:rPr>
+              <w:t xml:space="preserve"> </w:t>
+            </w:r>
+            <w:r>
+              <w:rPr>
+                <w:color w:val="000000" w:themeColor="text1"/>
+                <w:sz w:val="24"/>
+                <w:szCs w:val="24"/>
+              </w:rPr>
+              <w:t xml:space="preserve">Lisp, Python, Haskell, </w:t>
+            </w:r>
+            <w:r>
+              <w:rPr>
+                <w:color w:val="000000" w:themeColor="text1"/>
+                <w:sz w:val="24"/>
+                <w:szCs w:val="24"/>
+              </w:rPr>
+              <w:t xml:space="preserve">C#, </w:t>
+            </w:r>
+            <w:r>
+              <w:rPr>
+                <w:color w:val="000000" w:themeColor="text1"/>
+                <w:sz w:val="24"/>
+                <w:szCs w:val="24"/>
+              </w:rPr>
+              <w:t xml:space="preserve">and </w:t>
+            </w:r>
+            <w:r>
+              <w:rPr>
+                <w:color w:val="000000" w:themeColor="text1"/>
+                <w:sz w:val="24"/>
+                <w:szCs w:val="24"/>
+              </w:rPr>
+              <w:t>LaTeX.</w:t>
+            </w:r>
+            <w:bookmarkStart w:id="0" w:name="_GoBack"/>
+            <w:bookmarkEnd w:id="0"/>
           </w:p>
           <w:p>
             <w:pPr>
@@ -4895,9 +5042,25 @@
               <w:t>Experience in group management</w:t>
             </w:r>
           </w:p>
+          <w:p>
+            <w:pPr>
+              <w:pStyle w:val="ListBullet"/>
+              <w:rPr>
+                <w:color w:val="000000" w:themeColor="text1"/>
+                <w:sz w:val="24"/>
+                <w:szCs w:val="24"/>
+              </w:rPr>
+            </w:pPr>
+            <w:r>
+              <w:rPr>
+                <w:color w:val="000000" w:themeColor="text1"/>
+                <w:sz w:val="24"/>
+                <w:szCs w:val="24"/>
+              </w:rPr>
+              <w:t>Experience with Github and Bitbucket</w:t>
+            </w:r>
+          </w:p>
         </w:tc>
-        <w:bookmarkStart w:id="0" w:name="_GoBack"/>
-        <w:bookmarkEnd w:id="0"/>
       </w:tr>
     </w:tbl>
     <w:p/>
@@ -31214,7 +31377,7 @@
     <w:charset w:val="00"/>
     <w:family w:val="roman"/>
     <w:pitch w:val="variable"/>
-    <w:sig w:usb0="E0002EFF" w:usb1="C000785B" w:usb2="00000009" w:usb3="00000000" w:csb0="000001FF" w:csb1="00000000"/>
+    <w:sig w:usb0="E0002AFF" w:usb1="C0007843" w:usb2="00000009" w:usb3="00000000" w:csb0="000001FF" w:csb1="00000000"/>
   </w:font>
   <w:font w:name="Courier New">
     <w:panose1 w:val="02070309020205020404"/>
@@ -31235,7 +31398,7 @@
     <w:charset w:val="00"/>
     <w:family w:val="swiss"/>
     <w:pitch w:val="variable"/>
-    <w:sig w:usb0="E0002AFF" w:usb1="C000247B" w:usb2="00000009" w:usb3="00000000" w:csb0="000001FF" w:csb1="00000000"/>
+    <w:sig w:usb0="E0002AFF" w:usb1="4000ACFF" w:usb2="00000001" w:usb3="00000000" w:csb0="000001FF" w:csb1="00000000"/>
   </w:font>
   <w:font w:name="Rockwell">
     <w:panose1 w:val="02060603020205020403"/>
@@ -31263,14 +31426,14 @@
     <w:charset w:val="00"/>
     <w:family w:val="swiss"/>
     <w:pitch w:val="variable"/>
-    <w:sig w:usb0="E0002EFF" w:usb1="C0007843" w:usb2="00000009" w:usb3="00000000" w:csb0="000001FF" w:csb1="00000000"/>
+    <w:sig w:usb0="E0002AFF" w:usb1="C0007843" w:usb2="00000009" w:usb3="00000000" w:csb0="000001FF" w:csb1="00000000"/>
   </w:font>
   <w:font w:name="Calibri Light">
     <w:panose1 w:val="020F0302020204030204"/>
     <w:charset w:val="00"/>
     <w:family w:val="swiss"/>
     <w:pitch w:val="variable"/>
-    <w:sig w:usb0="E0002AFF" w:usb1="C000247B" w:usb2="00000009" w:usb3="00000000" w:csb0="000001FF" w:csb1="00000000"/>
+    <w:sig w:usb0="A0002AEF" w:usb1="4000207B" w:usb2="00000000" w:usb3="00000000" w:csb0="000001FF" w:csb1="00000000"/>
   </w:font>
 </w:fonts>
 </file>
@@ -31294,6 +31457,7 @@
     <w:rsid w:val="00203025"/>
     <w:rsid w:val="009807A8"/>
     <w:rsid w:val="00A96A9E"/>
+    <w:rsid w:val="00CD27A4"/>
     <w:rsid w:val="00DA596F"/>
     <w:rsid w:val="00EE1252"/>
   </w:rsids>
@@ -32189,7 +32353,7 @@
 </file>
 
 <file path=customXml/itemProps2.xml><?xml version="1.0" encoding="utf-8"?>
-<ds:datastoreItem xmlns:ds="http://schemas.openxmlformats.org/officeDocument/2006/customXml" ds:itemID="{FB4C2183-E44D-465B-AF16-C89E84C906EE}">
+<ds:datastoreItem xmlns:ds="http://schemas.openxmlformats.org/officeDocument/2006/customXml" ds:itemID="{E1DBB5D4-18A8-4491-B74B-7ACDEF2BA9D6}">
   <ds:schemaRefs>
     <ds:schemaRef ds:uri="http://schemas.openxmlformats.org/officeDocument/2006/bibliography"/>
   </ds:schemaRefs>

</xml_diff>

<commit_message>
last touches to sprint 2
</commit_message>
<xml_diff>
--- a/Docs/Resumes/Rahevin1_15_2018.docx
+++ b/Docs/Resumes/Rahevin1_15_2018.docx
@@ -4810,7 +4810,29 @@
           <w:szCs w:val="21"/>
           <w:shd w:val="clear" w:color="auto" w:fill="FFFFFF"/>
         </w:rPr>
-        <w:t xml:space="preserve"> PS/SQl,.</w:t>
+        <w:t xml:space="preserve"> P</w:t>
+      </w:r>
+      <w:r>
+        <w:rPr>
+          <w:rFonts w:ascii="Times New Roman" w:hAnsi="Times New Roman" w:cs="Times New Roman"/>
+          <w:color w:val="auto"/>
+          <w:sz w:val="21"/>
+          <w:szCs w:val="21"/>
+          <w:shd w:val="clear" w:color="auto" w:fill="FFFFFF"/>
+        </w:rPr>
+        <w:t>L</w:t>
+      </w:r>
+      <w:bookmarkStart w:id="0" w:name="_GoBack"/>
+      <w:bookmarkEnd w:id="0"/>
+      <w:r>
+        <w:rPr>
+          <w:rFonts w:ascii="Times New Roman" w:hAnsi="Times New Roman" w:cs="Times New Roman"/>
+          <w:color w:val="auto"/>
+          <w:sz w:val="21"/>
+          <w:szCs w:val="21"/>
+          <w:shd w:val="clear" w:color="auto" w:fill="FFFFFF"/>
+        </w:rPr>
+        <w:t>/SQl,.</w:t>
       </w:r>
     </w:p>
     <w:p>
@@ -4964,8 +4986,6 @@
               </w:rPr>
               <w:t>LaTeX.</w:t>
             </w:r>
-            <w:bookmarkStart w:id="0" w:name="_GoBack"/>
-            <w:bookmarkEnd w:id="0"/>
           </w:p>
           <w:p>
             <w:pPr>
@@ -31377,7 +31397,7 @@
     <w:charset w:val="00"/>
     <w:family w:val="roman"/>
     <w:pitch w:val="variable"/>
-    <w:sig w:usb0="E0002AFF" w:usb1="C0007843" w:usb2="00000009" w:usb3="00000000" w:csb0="000001FF" w:csb1="00000000"/>
+    <w:sig w:usb0="E0002EFF" w:usb1="C000785B" w:usb2="00000009" w:usb3="00000000" w:csb0="000001FF" w:csb1="00000000"/>
   </w:font>
   <w:font w:name="Courier New">
     <w:panose1 w:val="02070309020205020404"/>
@@ -31398,7 +31418,7 @@
     <w:charset w:val="00"/>
     <w:family w:val="swiss"/>
     <w:pitch w:val="variable"/>
-    <w:sig w:usb0="E0002AFF" w:usb1="4000ACFF" w:usb2="00000001" w:usb3="00000000" w:csb0="000001FF" w:csb1="00000000"/>
+    <w:sig w:usb0="E0002AFF" w:usb1="C000247B" w:usb2="00000009" w:usb3="00000000" w:csb0="000001FF" w:csb1="00000000"/>
   </w:font>
   <w:font w:name="Rockwell">
     <w:panose1 w:val="02060603020205020403"/>
@@ -31426,14 +31446,14 @@
     <w:charset w:val="00"/>
     <w:family w:val="swiss"/>
     <w:pitch w:val="variable"/>
-    <w:sig w:usb0="E0002AFF" w:usb1="C0007843" w:usb2="00000009" w:usb3="00000000" w:csb0="000001FF" w:csb1="00000000"/>
+    <w:sig w:usb0="E0002EFF" w:usb1="C0007843" w:usb2="00000009" w:usb3="00000000" w:csb0="000001FF" w:csb1="00000000"/>
   </w:font>
   <w:font w:name="Calibri Light">
     <w:panose1 w:val="020F0302020204030204"/>
     <w:charset w:val="00"/>
     <w:family w:val="swiss"/>
     <w:pitch w:val="variable"/>
-    <w:sig w:usb0="A0002AEF" w:usb1="4000207B" w:usb2="00000000" w:usb3="00000000" w:csb0="000001FF" w:csb1="00000000"/>
+    <w:sig w:usb0="E0002AFF" w:usb1="C000247B" w:usb2="00000009" w:usb3="00000000" w:csb0="000001FF" w:csb1="00000000"/>
   </w:font>
 </w:fonts>
 </file>
@@ -31454,6 +31474,7 @@
   </w:compat>
   <w:rsids>
     <w:rsidRoot w:val="00EE1252"/>
+    <w:rsid w:val="001D5E12"/>
     <w:rsid w:val="00203025"/>
     <w:rsid w:val="009807A8"/>
     <w:rsid w:val="00A96A9E"/>
@@ -32353,7 +32374,7 @@
 </file>
 
 <file path=customXml/itemProps2.xml><?xml version="1.0" encoding="utf-8"?>
-<ds:datastoreItem xmlns:ds="http://schemas.openxmlformats.org/officeDocument/2006/customXml" ds:itemID="{E1DBB5D4-18A8-4491-B74B-7ACDEF2BA9D6}">
+<ds:datastoreItem xmlns:ds="http://schemas.openxmlformats.org/officeDocument/2006/customXml" ds:itemID="{C486FD48-0733-4468-833F-BBE85CB378D2}">
   <ds:schemaRefs>
     <ds:schemaRef ds:uri="http://schemas.openxmlformats.org/officeDocument/2006/bibliography"/>
   </ds:schemaRefs>

</xml_diff>